<commit_message>
Updating screenshots in detailed design
</commit_message>
<xml_diff>
--- a/Detailed Design.docx
+++ b/Detailed Design.docx
@@ -833,7 +833,6 @@
         <w:tabs>
           <w:tab w:val="right" w:leader="dot" w:pos="9350"/>
         </w:tabs>
-        <w:spacing w:line="360" w:lineRule="auto"/>
         <w:rPr>
           <w:rFonts w:asciiTheme="minorHAnsi" w:eastAsiaTheme="minorEastAsia" w:hAnsiTheme="minorHAnsi" w:cstheme="minorBidi"/>
           <w:noProof/>
@@ -862,6 +861,8 @@
         </w:rPr>
         <w:fldChar w:fldCharType="separate"/>
       </w:r>
+      <w:bookmarkStart w:id="0" w:name="_GoBack"/>
+      <w:bookmarkEnd w:id="0"/>
       <w:r>
         <w:rPr>
           <w:noProof/>
@@ -885,7 +886,7 @@
         <w:rPr>
           <w:noProof/>
         </w:rPr>
-        <w:instrText xml:space="preserve"> PAGEREF _Toc446094650 \h </w:instrText>
+        <w:instrText xml:space="preserve"> PAGEREF _Toc447794991 \h </w:instrText>
       </w:r>
       <w:r>
         <w:rPr>
@@ -917,7 +918,6 @@
         <w:tabs>
           <w:tab w:val="right" w:leader="dot" w:pos="9350"/>
         </w:tabs>
-        <w:spacing w:line="360" w:lineRule="auto"/>
         <w:rPr>
           <w:rFonts w:asciiTheme="minorHAnsi" w:eastAsiaTheme="minorEastAsia" w:hAnsiTheme="minorHAnsi" w:cstheme="minorBidi"/>
           <w:noProof/>
@@ -948,7 +948,7 @@
         <w:rPr>
           <w:noProof/>
         </w:rPr>
-        <w:instrText xml:space="preserve"> PAGEREF _Toc446094651 \h </w:instrText>
+        <w:instrText xml:space="preserve"> PAGEREF _Toc447794992 \h </w:instrText>
       </w:r>
       <w:r>
         <w:rPr>
@@ -980,7 +980,6 @@
         <w:tabs>
           <w:tab w:val="right" w:leader="dot" w:pos="9350"/>
         </w:tabs>
-        <w:spacing w:line="360" w:lineRule="auto"/>
         <w:rPr>
           <w:rFonts w:asciiTheme="minorHAnsi" w:eastAsiaTheme="minorEastAsia" w:hAnsiTheme="minorHAnsi" w:cstheme="minorBidi"/>
           <w:noProof/>
@@ -1011,7 +1010,7 @@
         <w:rPr>
           <w:noProof/>
         </w:rPr>
-        <w:instrText xml:space="preserve"> PAGEREF _Toc446094652 \h </w:instrText>
+        <w:instrText xml:space="preserve"> PAGEREF _Toc447794993 \h </w:instrText>
       </w:r>
       <w:r>
         <w:rPr>
@@ -1043,7 +1042,6 @@
         <w:tabs>
           <w:tab w:val="right" w:leader="dot" w:pos="9350"/>
         </w:tabs>
-        <w:spacing w:line="360" w:lineRule="auto"/>
         <w:rPr>
           <w:rFonts w:asciiTheme="minorHAnsi" w:eastAsiaTheme="minorEastAsia" w:hAnsiTheme="minorHAnsi" w:cstheme="minorBidi"/>
           <w:noProof/>
@@ -1074,7 +1072,7 @@
         <w:rPr>
           <w:noProof/>
         </w:rPr>
-        <w:instrText xml:space="preserve"> PAGEREF _Toc446094653 \h </w:instrText>
+        <w:instrText xml:space="preserve"> PAGEREF _Toc447794994 \h </w:instrText>
       </w:r>
       <w:r>
         <w:rPr>
@@ -1106,7 +1104,6 @@
         <w:tabs>
           <w:tab w:val="right" w:leader="dot" w:pos="9350"/>
         </w:tabs>
-        <w:spacing w:line="360" w:lineRule="auto"/>
         <w:rPr>
           <w:rFonts w:asciiTheme="minorHAnsi" w:eastAsiaTheme="minorEastAsia" w:hAnsiTheme="minorHAnsi" w:cstheme="minorBidi"/>
           <w:noProof/>
@@ -1117,9 +1114,8 @@
       <w:r>
         <w:rPr>
           <w:noProof/>
-          <w:color w:val="auto"/>
-        </w:rPr>
-        <w:t>Figure 5 Verify Delete Template - GUI</w:t>
+        </w:rPr>
+        <w:t>Figure 5 Edit entity</w:t>
       </w:r>
       <w:r>
         <w:rPr>
@@ -1137,7 +1133,7 @@
         <w:rPr>
           <w:noProof/>
         </w:rPr>
-        <w:instrText xml:space="preserve"> PAGEREF _Toc446094654 \h </w:instrText>
+        <w:instrText xml:space="preserve"> PAGEREF _Toc447794995 \h </w:instrText>
       </w:r>
       <w:r>
         <w:rPr>
@@ -1169,7 +1165,6 @@
         <w:tabs>
           <w:tab w:val="right" w:leader="dot" w:pos="9350"/>
         </w:tabs>
-        <w:spacing w:line="360" w:lineRule="auto"/>
         <w:rPr>
           <w:rFonts w:asciiTheme="minorHAnsi" w:eastAsiaTheme="minorEastAsia" w:hAnsiTheme="minorHAnsi" w:cstheme="minorBidi"/>
           <w:noProof/>
@@ -1200,7 +1195,7 @@
         <w:rPr>
           <w:noProof/>
         </w:rPr>
-        <w:instrText xml:space="preserve"> PAGEREF _Toc446094655 \h </w:instrText>
+        <w:instrText xml:space="preserve"> PAGEREF _Toc447794996 \h </w:instrText>
       </w:r>
       <w:r>
         <w:rPr>
@@ -1232,7 +1227,6 @@
         <w:tabs>
           <w:tab w:val="right" w:leader="dot" w:pos="9350"/>
         </w:tabs>
-        <w:spacing w:line="360" w:lineRule="auto"/>
         <w:rPr>
           <w:rFonts w:asciiTheme="minorHAnsi" w:eastAsiaTheme="minorEastAsia" w:hAnsiTheme="minorHAnsi" w:cstheme="minorBidi"/>
           <w:noProof/>
@@ -1263,7 +1257,7 @@
         <w:rPr>
           <w:noProof/>
         </w:rPr>
-        <w:instrText xml:space="preserve"> PAGEREF _Toc446094656 \h </w:instrText>
+        <w:instrText xml:space="preserve"> PAGEREF _Toc447794997 \h </w:instrText>
       </w:r>
       <w:r>
         <w:rPr>
@@ -1295,7 +1289,6 @@
         <w:tabs>
           <w:tab w:val="right" w:leader="dot" w:pos="9350"/>
         </w:tabs>
-        <w:spacing w:line="360" w:lineRule="auto"/>
         <w:rPr>
           <w:rFonts w:asciiTheme="minorHAnsi" w:eastAsiaTheme="minorEastAsia" w:hAnsiTheme="minorHAnsi" w:cstheme="minorBidi"/>
           <w:noProof/>
@@ -1326,7 +1319,7 @@
         <w:rPr>
           <w:noProof/>
         </w:rPr>
-        <w:instrText xml:space="preserve"> PAGEREF _Toc446094657 \h </w:instrText>
+        <w:instrText xml:space="preserve"> PAGEREF _Toc447794998 \h </w:instrText>
       </w:r>
       <w:r>
         <w:rPr>
@@ -1358,7 +1351,6 @@
         <w:tabs>
           <w:tab w:val="right" w:leader="dot" w:pos="9350"/>
         </w:tabs>
-        <w:spacing w:line="360" w:lineRule="auto"/>
         <w:rPr>
           <w:rFonts w:asciiTheme="minorHAnsi" w:eastAsiaTheme="minorEastAsia" w:hAnsiTheme="minorHAnsi" w:cstheme="minorBidi"/>
           <w:noProof/>
@@ -1389,7 +1381,7 @@
         <w:rPr>
           <w:noProof/>
         </w:rPr>
-        <w:instrText xml:space="preserve"> PAGEREF _Toc446094658 \h </w:instrText>
+        <w:instrText xml:space="preserve"> PAGEREF _Toc447794999 \h </w:instrText>
       </w:r>
       <w:r>
         <w:rPr>
@@ -1421,7 +1413,6 @@
         <w:tabs>
           <w:tab w:val="right" w:leader="dot" w:pos="9350"/>
         </w:tabs>
-        <w:spacing w:line="360" w:lineRule="auto"/>
         <w:rPr>
           <w:rFonts w:asciiTheme="minorHAnsi" w:eastAsiaTheme="minorEastAsia" w:hAnsiTheme="minorHAnsi" w:cstheme="minorBidi"/>
           <w:noProof/>
@@ -1452,7 +1443,7 @@
         <w:rPr>
           <w:noProof/>
         </w:rPr>
-        <w:instrText xml:space="preserve"> PAGEREF _Toc446094659 \h </w:instrText>
+        <w:instrText xml:space="preserve"> PAGEREF _Toc447795000 \h </w:instrText>
       </w:r>
       <w:r>
         <w:rPr>
@@ -1484,7 +1475,6 @@
         <w:tabs>
           <w:tab w:val="right" w:leader="dot" w:pos="9350"/>
         </w:tabs>
-        <w:spacing w:line="360" w:lineRule="auto"/>
         <w:rPr>
           <w:rFonts w:asciiTheme="minorHAnsi" w:eastAsiaTheme="minorEastAsia" w:hAnsiTheme="minorHAnsi" w:cstheme="minorBidi"/>
           <w:noProof/>
@@ -1515,7 +1505,7 @@
         <w:rPr>
           <w:noProof/>
         </w:rPr>
-        <w:instrText xml:space="preserve"> PAGEREF _Toc446094660 \h </w:instrText>
+        <w:instrText xml:space="preserve"> PAGEREF _Toc447795001 \h </w:instrText>
       </w:r>
       <w:r>
         <w:rPr>
@@ -1547,7 +1537,6 @@
         <w:tabs>
           <w:tab w:val="right" w:leader="dot" w:pos="9350"/>
         </w:tabs>
-        <w:spacing w:line="360" w:lineRule="auto"/>
         <w:rPr>
           <w:rFonts w:asciiTheme="minorHAnsi" w:eastAsiaTheme="minorEastAsia" w:hAnsiTheme="minorHAnsi" w:cstheme="minorBidi"/>
           <w:noProof/>
@@ -1578,7 +1567,7 @@
         <w:rPr>
           <w:noProof/>
         </w:rPr>
-        <w:instrText xml:space="preserve"> PAGEREF _Toc446094661 \h </w:instrText>
+        <w:instrText xml:space="preserve"> PAGEREF _Toc447795002 \h </w:instrText>
       </w:r>
       <w:r>
         <w:rPr>
@@ -1610,7 +1599,6 @@
         <w:tabs>
           <w:tab w:val="right" w:leader="dot" w:pos="9350"/>
         </w:tabs>
-        <w:spacing w:line="360" w:lineRule="auto"/>
         <w:rPr>
           <w:rFonts w:asciiTheme="minorHAnsi" w:eastAsiaTheme="minorEastAsia" w:hAnsiTheme="minorHAnsi" w:cstheme="minorBidi"/>
           <w:noProof/>
@@ -1641,7 +1629,7 @@
         <w:rPr>
           <w:noProof/>
         </w:rPr>
-        <w:instrText xml:space="preserve"> PAGEREF _Toc446094662 \h </w:instrText>
+        <w:instrText xml:space="preserve"> PAGEREF _Toc447795003 \h </w:instrText>
       </w:r>
       <w:r>
         <w:rPr>
@@ -1673,7 +1661,6 @@
         <w:tabs>
           <w:tab w:val="right" w:leader="dot" w:pos="9350"/>
         </w:tabs>
-        <w:spacing w:line="360" w:lineRule="auto"/>
         <w:rPr>
           <w:rFonts w:asciiTheme="minorHAnsi" w:eastAsiaTheme="minorEastAsia" w:hAnsiTheme="minorHAnsi" w:cstheme="minorBidi"/>
           <w:noProof/>
@@ -1704,7 +1691,7 @@
         <w:rPr>
           <w:noProof/>
         </w:rPr>
-        <w:instrText xml:space="preserve"> PAGEREF _Toc446094663 \h </w:instrText>
+        <w:instrText xml:space="preserve"> PAGEREF _Toc447795004 \h </w:instrText>
       </w:r>
       <w:r>
         <w:rPr>
@@ -1736,7 +1723,6 @@
         <w:tabs>
           <w:tab w:val="right" w:leader="dot" w:pos="9350"/>
         </w:tabs>
-        <w:spacing w:line="360" w:lineRule="auto"/>
         <w:rPr>
           <w:rFonts w:asciiTheme="minorHAnsi" w:eastAsiaTheme="minorEastAsia" w:hAnsiTheme="minorHAnsi" w:cstheme="minorBidi"/>
           <w:noProof/>
@@ -1767,7 +1753,7 @@
         <w:rPr>
           <w:noProof/>
         </w:rPr>
-        <w:instrText xml:space="preserve"> PAGEREF _Toc446094664 \h </w:instrText>
+        <w:instrText xml:space="preserve"> PAGEREF _Toc447795005 \h </w:instrText>
       </w:r>
       <w:r>
         <w:rPr>
@@ -1799,7 +1785,6 @@
         <w:tabs>
           <w:tab w:val="right" w:leader="dot" w:pos="9350"/>
         </w:tabs>
-        <w:spacing w:line="360" w:lineRule="auto"/>
         <w:rPr>
           <w:rFonts w:asciiTheme="minorHAnsi" w:eastAsiaTheme="minorEastAsia" w:hAnsiTheme="minorHAnsi" w:cstheme="minorBidi"/>
           <w:noProof/>
@@ -1830,7 +1815,7 @@
         <w:rPr>
           <w:noProof/>
         </w:rPr>
-        <w:instrText xml:space="preserve"> PAGEREF _Toc446094665 \h </w:instrText>
+        <w:instrText xml:space="preserve"> PAGEREF _Toc447795006 \h </w:instrText>
       </w:r>
       <w:r>
         <w:rPr>
@@ -1931,7 +1916,7 @@
         </w:rPr>
         <w:fldChar w:fldCharType="separate"/>
       </w:r>
-      <w:hyperlink w:anchor="_Toc446093599" w:history="1">
+      <w:hyperlink w:anchor="_Toc447794965" w:history="1">
         <w:r>
           <w:rPr>
             <w:rStyle w:val="Hyperlink"/>
@@ -1958,7 +1943,7 @@
             <w:noProof/>
             <w:webHidden/>
           </w:rPr>
-          <w:instrText xml:space="preserve"> PAGEREF _Toc446093599 \h </w:instrText>
+          <w:instrText xml:space="preserve"> PAGEREF _Toc447794965 \h </w:instrText>
         </w:r>
         <w:r>
           <w:rPr>
@@ -1978,7 +1963,7 @@
             <w:noProof/>
             <w:webHidden/>
           </w:rPr>
-          <w:t>16</w:t>
+          <w:t>17</w:t>
         </w:r>
         <w:r>
           <w:rPr>
@@ -2164,7 +2149,7 @@
       <w:pPr>
         <w:pStyle w:val="ListParagraph"/>
         <w:keepNext/>
-        <w:jc w:val="both"/>
+        <w:jc w:val="center"/>
       </w:pPr>
       <w:r>
         <w:rPr>
@@ -2175,8 +2160,8 @@
         </w:rPr>
         <w:drawing>
           <wp:inline distT="0" distB="0" distL="0" distR="0" wp14:anchorId="56880730" wp14:editId="3B8896A7">
-            <wp:extent cx="5716349" cy="4231219"/>
-            <wp:effectExtent l="0" t="0" r="0" b="0"/>
+            <wp:extent cx="5314950" cy="4227523"/>
+            <wp:effectExtent l="0" t="0" r="0" b="1905"/>
             <wp:docPr id="2" name="Picture 2"/>
             <wp:cNvGraphicFramePr>
               <a:graphicFrameLocks xmlns:a="http://schemas.openxmlformats.org/drawingml/2006/main" noChangeAspect="1"/>
@@ -2203,7 +2188,7 @@
                   <pic:spPr>
                     <a:xfrm>
                       <a:off x="0" y="0"/>
-                      <a:ext cx="5716349" cy="4231219"/>
+                      <a:ext cx="5319597" cy="4231219"/>
                     </a:xfrm>
                     <a:prstGeom prst="rect">
                       <a:avLst/>
@@ -2226,7 +2211,7 @@
           <w:szCs w:val="24"/>
         </w:rPr>
       </w:pPr>
-      <w:bookmarkStart w:id="0" w:name="_Toc446094650"/>
+      <w:bookmarkStart w:id="1" w:name="_Toc447794991"/>
       <w:r>
         <w:rPr>
           <w:color w:val="auto"/>
@@ -2284,7 +2269,7 @@
         </w:rPr>
         <w:t>Home Screen - GUI</w:t>
       </w:r>
-      <w:bookmarkEnd w:id="0"/>
+      <w:bookmarkEnd w:id="1"/>
     </w:p>
     <w:p>
       <w:pPr>
@@ -2349,7 +2334,7 @@
       <w:pPr>
         <w:pStyle w:val="ListParagraph"/>
         <w:keepNext/>
-        <w:jc w:val="both"/>
+        <w:jc w:val="center"/>
       </w:pPr>
       <w:r>
         <w:rPr>
@@ -2360,8 +2345,8 @@
         </w:rPr>
         <w:drawing>
           <wp:inline distT="0" distB="0" distL="0" distR="0" wp14:anchorId="020852D3" wp14:editId="145E0714">
-            <wp:extent cx="5342339" cy="3877216"/>
-            <wp:effectExtent l="0" t="0" r="0" b="9525"/>
+            <wp:extent cx="5467350" cy="3875621"/>
+            <wp:effectExtent l="0" t="0" r="0" b="0"/>
             <wp:docPr id="3" name="Picture 3"/>
             <wp:cNvGraphicFramePr>
               <a:graphicFrameLocks xmlns:a="http://schemas.openxmlformats.org/drawingml/2006/main" noChangeAspect="1"/>
@@ -2388,7 +2373,7 @@
                   <pic:spPr>
                     <a:xfrm>
                       <a:off x="0" y="0"/>
-                      <a:ext cx="5342339" cy="3877216"/>
+                      <a:ext cx="5469600" cy="3877216"/>
                     </a:xfrm>
                     <a:prstGeom prst="rect">
                       <a:avLst/>
@@ -2410,7 +2395,7 @@
           <w:sz w:val="24"/>
         </w:rPr>
       </w:pPr>
-      <w:bookmarkStart w:id="1" w:name="_Toc446094651"/>
+      <w:bookmarkStart w:id="2" w:name="_Toc447794992"/>
       <w:r>
         <w:rPr>
           <w:color w:val="auto"/>
@@ -2468,7 +2453,7 @@
         </w:rPr>
         <w:t>Add Entity - GUI</w:t>
       </w:r>
-      <w:bookmarkEnd w:id="1"/>
+      <w:bookmarkEnd w:id="2"/>
     </w:p>
     <w:p>
       <w:pPr>
@@ -2538,9 +2523,8 @@
       <w:pPr>
         <w:pStyle w:val="ListParagraph"/>
         <w:keepNext/>
-        <w:jc w:val="both"/>
-      </w:pPr>
-      <w:bookmarkStart w:id="2" w:name="_GoBack"/>
+        <w:jc w:val="center"/>
+      </w:pPr>
       <w:r>
         <w:rPr>
           <w:noProof/>
@@ -2550,8 +2534,8 @@
         </w:rPr>
         <w:drawing>
           <wp:inline distT="0" distB="0" distL="0" distR="0" wp14:anchorId="76423400" wp14:editId="64D1DB82">
-            <wp:extent cx="5849166" cy="3553321"/>
-            <wp:effectExtent l="0" t="0" r="0" b="9525"/>
+            <wp:extent cx="5845958" cy="3419475"/>
+            <wp:effectExtent l="0" t="0" r="2540" b="0"/>
             <wp:docPr id="5" name="Picture 5"/>
             <wp:cNvGraphicFramePr>
               <a:graphicFrameLocks xmlns:a="http://schemas.openxmlformats.org/drawingml/2006/main" noChangeAspect="1"/>
@@ -2578,7 +2562,7 @@
                   <pic:spPr>
                     <a:xfrm>
                       <a:off x="0" y="0"/>
-                      <a:ext cx="5849166" cy="3553321"/>
+                      <a:ext cx="5849166" cy="3421351"/>
                     </a:xfrm>
                     <a:prstGeom prst="rect">
                       <a:avLst/>
@@ -2590,7 +2574,6 @@
           </wp:inline>
         </w:drawing>
       </w:r>
-      <w:bookmarkEnd w:id="2"/>
     </w:p>
     <w:p>
       <w:pPr>
@@ -2601,7 +2584,7 @@
           <w:sz w:val="24"/>
         </w:rPr>
       </w:pPr>
-      <w:bookmarkStart w:id="3" w:name="_Toc446094652"/>
+      <w:bookmarkStart w:id="3" w:name="_Toc447794993"/>
       <w:r>
         <w:rPr>
           <w:color w:val="auto"/>
@@ -2733,7 +2716,7 @@
       <w:pPr>
         <w:pStyle w:val="ListParagraph"/>
         <w:keepNext/>
-        <w:jc w:val="both"/>
+        <w:jc w:val="center"/>
       </w:pPr>
       <w:r>
         <w:rPr>
@@ -2744,7 +2727,7 @@
         </w:rPr>
         <w:drawing>
           <wp:inline distT="0" distB="0" distL="0" distR="0" wp14:anchorId="61DEFFA3" wp14:editId="43020241">
-            <wp:extent cx="4658375" cy="1571844"/>
+            <wp:extent cx="4658374" cy="1571844"/>
             <wp:effectExtent l="0" t="0" r="8890" b="9525"/>
             <wp:docPr id="4" name="Picture 4"/>
             <wp:cNvGraphicFramePr>
@@ -2772,7 +2755,7 @@
                   <pic:spPr>
                     <a:xfrm>
                       <a:off x="0" y="0"/>
-                      <a:ext cx="4658375" cy="1571844"/>
+                      <a:ext cx="4658374" cy="1571844"/>
                     </a:xfrm>
                     <a:prstGeom prst="rect">
                       <a:avLst/>
@@ -2794,7 +2777,7 @@
           <w:sz w:val="24"/>
         </w:rPr>
       </w:pPr>
-      <w:bookmarkStart w:id="4" w:name="_Toc446094653"/>
+      <w:bookmarkStart w:id="4" w:name="_Toc447794994"/>
       <w:r>
         <w:rPr>
           <w:color w:val="auto"/>
@@ -2885,12 +2868,13 @@
           <w:szCs w:val="24"/>
         </w:rPr>
         <w:lastRenderedPageBreak/>
-        <w:t>Delete template verify</w:t>
+        <w:t>Edit entity</w:t>
       </w:r>
     </w:p>
     <w:p>
       <w:pPr>
         <w:pStyle w:val="ListParagraph"/>
+        <w:ind w:left="900"/>
         <w:jc w:val="both"/>
         <w:rPr>
           <w:color w:val="auto"/>
@@ -2904,12 +2888,37 @@
           <w:sz w:val="24"/>
           <w:szCs w:val="24"/>
         </w:rPr>
-        <w:t>The following prompt is shown to confirm the deletion of the template.</w:t>
+        <w:t>From the home</w:t>
+      </w:r>
+      <w:r>
+        <w:rPr>
+          <w:color w:val="auto"/>
+          <w:sz w:val="24"/>
+          <w:szCs w:val="24"/>
+        </w:rPr>
+        <w:t xml:space="preserve"> </w:t>
+      </w:r>
+      <w:r>
+        <w:rPr>
+          <w:color w:val="auto"/>
+          <w:sz w:val="24"/>
+          <w:szCs w:val="24"/>
+        </w:rPr>
+        <w:t xml:space="preserve">screen, </w:t>
+      </w:r>
+      <w:r>
+        <w:rPr>
+          <w:color w:val="auto"/>
+          <w:sz w:val="24"/>
+          <w:szCs w:val="24"/>
+        </w:rPr>
+        <w:t>when user clicks on ‘Edit Fact/Belief’ this screen is displayed. All the fields are editable here. After making changes, user clicks on save button and the updates will be saved into data repository.</w:t>
       </w:r>
     </w:p>
     <w:p>
       <w:pPr>
         <w:pStyle w:val="ListParagraph"/>
+        <w:ind w:left="900"/>
         <w:jc w:val="both"/>
         <w:rPr>
           <w:color w:val="auto"/>
@@ -2922,6 +2931,7 @@
       <w:pPr>
         <w:pStyle w:val="ListParagraph"/>
         <w:keepNext/>
+        <w:ind w:left="900"/>
         <w:jc w:val="both"/>
       </w:pPr>
       <w:r>
@@ -2932,10 +2942,10 @@
           <w:szCs w:val="24"/>
         </w:rPr>
         <w:drawing>
-          <wp:inline distT="0" distB="0" distL="0" distR="0" wp14:anchorId="3F1D62FC" wp14:editId="656B428C">
-            <wp:extent cx="4820323" cy="1314633"/>
-            <wp:effectExtent l="0" t="0" r="0" b="0"/>
-            <wp:docPr id="16" name="Picture 16"/>
+          <wp:inline distT="0" distB="0" distL="0" distR="0" wp14:anchorId="4D88FEB5" wp14:editId="1BA05061">
+            <wp:extent cx="5762625" cy="4324350"/>
+            <wp:effectExtent l="0" t="0" r="9525" b="0"/>
+            <wp:docPr id="1" name="Picture 1"/>
             <wp:cNvGraphicFramePr>
               <a:graphicFrameLocks xmlns:a="http://schemas.openxmlformats.org/drawingml/2006/main" noChangeAspect="1"/>
             </wp:cNvGraphicFramePr>
@@ -2943,7 +2953,7 @@
               <a:graphicData uri="http://schemas.openxmlformats.org/drawingml/2006/picture">
                 <pic:pic xmlns:pic="http://schemas.openxmlformats.org/drawingml/2006/picture">
                   <pic:nvPicPr>
-                    <pic:cNvPr id="0" name="delete Template Verify.PNG"/>
+                    <pic:cNvPr id="0" name="editEntity.png"/>
                     <pic:cNvPicPr/>
                   </pic:nvPicPr>
                   <pic:blipFill>
@@ -2961,7 +2971,7 @@
                   <pic:spPr>
                     <a:xfrm>
                       <a:off x="0" y="0"/>
-                      <a:ext cx="4820323" cy="1314633"/>
+                      <a:ext cx="5763429" cy="4324953"/>
                     </a:xfrm>
                     <a:prstGeom prst="rect">
                       <a:avLst/>
@@ -2980,34 +2990,31 @@
         <w:jc w:val="center"/>
         <w:rPr>
           <w:color w:val="auto"/>
-          <w:sz w:val="24"/>
-        </w:rPr>
-      </w:pPr>
-      <w:bookmarkStart w:id="5" w:name="_Toc446094654"/>
-      <w:r>
-        <w:rPr>
-          <w:color w:val="auto"/>
+          <w:sz w:val="36"/>
+          <w:szCs w:val="24"/>
+        </w:rPr>
+      </w:pPr>
+      <w:bookmarkStart w:id="5" w:name="_Toc447794995"/>
+      <w:r>
+        <w:rPr>
           <w:sz w:val="24"/>
         </w:rPr>
         <w:t xml:space="preserve">Figure </w:t>
       </w:r>
       <w:r>
         <w:rPr>
-          <w:color w:val="auto"/>
           <w:sz w:val="24"/>
         </w:rPr>
         <w:fldChar w:fldCharType="begin"/>
       </w:r>
       <w:r>
         <w:rPr>
-          <w:color w:val="auto"/>
           <w:sz w:val="24"/>
         </w:rPr>
         <w:instrText xml:space="preserve"> SEQ Figure \* ARABIC </w:instrText>
       </w:r>
       <w:r>
         <w:rPr>
-          <w:color w:val="auto"/>
           <w:sz w:val="24"/>
         </w:rPr>
         <w:fldChar w:fldCharType="separate"/>
@@ -3015,32 +3022,31 @@
       <w:r>
         <w:rPr>
           <w:noProof/>
-          <w:color w:val="auto"/>
           <w:sz w:val="24"/>
         </w:rPr>
         <w:t>5</w:t>
       </w:r>
       <w:r>
         <w:rPr>
-          <w:color w:val="auto"/>
           <w:sz w:val="24"/>
         </w:rPr>
         <w:fldChar w:fldCharType="end"/>
       </w:r>
       <w:r>
         <w:rPr>
-          <w:color w:val="auto"/>
-          <w:sz w:val="24"/>
-        </w:rPr>
-        <w:t xml:space="preserve"> Verify Delete Template - GUI</w:t>
+          <w:sz w:val="24"/>
+        </w:rPr>
+        <w:t xml:space="preserve"> Edit entity</w:t>
       </w:r>
       <w:bookmarkEnd w:id="5"/>
     </w:p>
     <w:p>
       <w:pPr>
         <w:pStyle w:val="ListParagraph"/>
+        <w:ind w:left="900"/>
         <w:jc w:val="both"/>
         <w:rPr>
+          <w:b/>
           <w:color w:val="auto"/>
           <w:sz w:val="24"/>
           <w:szCs w:val="24"/>
@@ -3117,8 +3123,8 @@
           <w:szCs w:val="24"/>
         </w:rPr>
         <w:drawing>
-          <wp:inline distT="0" distB="0" distL="0" distR="0" wp14:anchorId="5EE4EF5E" wp14:editId="0FBFC251">
-            <wp:extent cx="4829849" cy="1314633"/>
+          <wp:inline distT="0" distB="0" distL="0" distR="0" wp14:anchorId="7E6EA3B2" wp14:editId="758AE271">
+            <wp:extent cx="4829848" cy="1314633"/>
             <wp:effectExtent l="0" t="0" r="8890" b="0"/>
             <wp:docPr id="17" name="Picture 17"/>
             <wp:cNvGraphicFramePr>
@@ -3146,7 +3152,7 @@
                   <pic:spPr>
                     <a:xfrm>
                       <a:off x="0" y="0"/>
-                      <a:ext cx="4829849" cy="1314633"/>
+                      <a:ext cx="4829848" cy="1314633"/>
                     </a:xfrm>
                     <a:prstGeom prst="rect">
                       <a:avLst/>
@@ -3168,7 +3174,7 @@
           <w:sz w:val="24"/>
         </w:rPr>
       </w:pPr>
-      <w:bookmarkStart w:id="6" w:name="_Toc446094655"/>
+      <w:bookmarkStart w:id="6" w:name="_Toc447794996"/>
       <w:r>
         <w:rPr>
           <w:color w:val="auto"/>
@@ -3235,23 +3241,6 @@
           <w:szCs w:val="24"/>
         </w:rPr>
       </w:pPr>
-    </w:p>
-    <w:p>
-      <w:pPr>
-        <w:rPr>
-          <w:b/>
-          <w:sz w:val="24"/>
-          <w:szCs w:val="24"/>
-        </w:rPr>
-      </w:pPr>
-      <w:r>
-        <w:rPr>
-          <w:b/>
-          <w:sz w:val="24"/>
-          <w:szCs w:val="24"/>
-        </w:rPr>
-        <w:br w:type="page"/>
-      </w:r>
     </w:p>
     <w:p>
       <w:pPr>
@@ -3267,7 +3256,6 @@
           <w:sz w:val="28"/>
           <w:szCs w:val="24"/>
         </w:rPr>
-        <w:lastRenderedPageBreak/>
         <w:t xml:space="preserve">3. </w:t>
       </w:r>
       <w:r>
@@ -3572,7 +3560,7 @@
           <w:szCs w:val="24"/>
         </w:rPr>
         <w:drawing>
-          <wp:inline distT="0" distB="0" distL="0" distR="0" wp14:anchorId="4A8E56BF" wp14:editId="51A2B580">
+          <wp:inline distT="0" distB="0" distL="0" distR="0" wp14:anchorId="6C1DEFC6" wp14:editId="53848054">
             <wp:extent cx="6715125" cy="4524375"/>
             <wp:effectExtent l="0" t="0" r="0" b="9525"/>
             <wp:docPr id="6" name="Picture 6"/>
@@ -3623,7 +3611,7 @@
           <w:sz w:val="24"/>
         </w:rPr>
       </w:pPr>
-      <w:bookmarkStart w:id="7" w:name="_Toc446094656"/>
+      <w:bookmarkStart w:id="7" w:name="_Toc447794997"/>
       <w:r>
         <w:rPr>
           <w:color w:val="auto"/>
@@ -3789,7 +3777,7 @@
           <w:noProof/>
         </w:rPr>
         <w:drawing>
-          <wp:inline distT="0" distB="0" distL="0" distR="0" wp14:anchorId="6A19E0B7" wp14:editId="7DCEB7ED">
+          <wp:inline distT="0" distB="0" distL="0" distR="0" wp14:anchorId="1D3C0B08" wp14:editId="237FF6B1">
             <wp:extent cx="5942152" cy="4210050"/>
             <wp:effectExtent l="0" t="0" r="1905" b="0"/>
             <wp:docPr id="7" name="Picture 7"/>
@@ -3847,7 +3835,7 @@
           <w:sz w:val="24"/>
         </w:rPr>
       </w:pPr>
-      <w:bookmarkStart w:id="8" w:name="_Toc446094657"/>
+      <w:bookmarkStart w:id="8" w:name="_Toc447794998"/>
       <w:r>
         <w:rPr>
           <w:color w:val="auto"/>
@@ -4010,7 +3998,7 @@
           <w:noProof/>
         </w:rPr>
         <w:drawing>
-          <wp:inline distT="0" distB="0" distL="0" distR="0" wp14:anchorId="7E72EB11" wp14:editId="19B0E1A4">
+          <wp:inline distT="0" distB="0" distL="0" distR="0" wp14:anchorId="7F27B465" wp14:editId="31408D90">
             <wp:extent cx="5943600" cy="3914775"/>
             <wp:effectExtent l="0" t="0" r="0" b="9525"/>
             <wp:docPr id="8" name="Picture 8"/>
@@ -4068,7 +4056,7 @@
           <w:sz w:val="24"/>
         </w:rPr>
       </w:pPr>
-      <w:bookmarkStart w:id="9" w:name="_Toc446094658"/>
+      <w:bookmarkStart w:id="9" w:name="_Toc447794999"/>
       <w:r>
         <w:rPr>
           <w:color w:val="auto"/>
@@ -4209,7 +4197,7 @@
           <w:noProof/>
         </w:rPr>
         <w:drawing>
-          <wp:inline distT="0" distB="0" distL="0" distR="0" wp14:anchorId="31CD0ACC" wp14:editId="2224131F">
+          <wp:inline distT="0" distB="0" distL="0" distR="0" wp14:anchorId="1483A55B" wp14:editId="196B57F2">
             <wp:extent cx="5943600" cy="4219575"/>
             <wp:effectExtent l="0" t="0" r="0" b="9525"/>
             <wp:docPr id="9" name="Picture 9"/>
@@ -4267,7 +4255,7 @@
           <w:sz w:val="24"/>
         </w:rPr>
       </w:pPr>
-      <w:bookmarkStart w:id="10" w:name="_Toc446094659"/>
+      <w:bookmarkStart w:id="10" w:name="_Toc447795000"/>
       <w:r>
         <w:rPr>
           <w:color w:val="auto"/>
@@ -4396,7 +4384,7 @@
           <w:noProof/>
         </w:rPr>
         <w:drawing>
-          <wp:inline distT="0" distB="0" distL="0" distR="0" wp14:anchorId="5CFE4C06" wp14:editId="22B77220">
+          <wp:inline distT="0" distB="0" distL="0" distR="0" wp14:anchorId="4619A81E" wp14:editId="6153727E">
             <wp:extent cx="5943600" cy="3117850"/>
             <wp:effectExtent l="0" t="0" r="0" b="6350"/>
             <wp:docPr id="10" name="Picture 10"/>
@@ -4447,7 +4435,7 @@
           <w:sz w:val="24"/>
         </w:rPr>
       </w:pPr>
-      <w:bookmarkStart w:id="11" w:name="_Toc446094660"/>
+      <w:bookmarkStart w:id="11" w:name="_Toc447795001"/>
       <w:r>
         <w:rPr>
           <w:color w:val="auto"/>
@@ -4559,7 +4547,7 @@
           <w:noProof/>
         </w:rPr>
         <w:drawing>
-          <wp:inline distT="0" distB="0" distL="0" distR="0" wp14:anchorId="72A1F756" wp14:editId="4A9A838B">
+          <wp:inline distT="0" distB="0" distL="0" distR="0" wp14:anchorId="595C45AE" wp14:editId="43EA125B">
             <wp:extent cx="5943600" cy="3368040"/>
             <wp:effectExtent l="0" t="0" r="0" b="3810"/>
             <wp:docPr id="11" name="Picture 11"/>
@@ -4610,7 +4598,7 @@
           <w:sz w:val="24"/>
         </w:rPr>
       </w:pPr>
-      <w:bookmarkStart w:id="12" w:name="_Toc446094661"/>
+      <w:bookmarkStart w:id="12" w:name="_Toc447795002"/>
       <w:r>
         <w:rPr>
           <w:color w:val="auto"/>
@@ -4639,22 +4627,22 @@
         </w:rPr>
         <w:fldChar w:fldCharType="separate"/>
       </w:r>
+      <w:r>
+        <w:rPr>
+          <w:noProof/>
+          <w:color w:val="auto"/>
+          <w:sz w:val="24"/>
+        </w:rPr>
+        <w:t>12</w:t>
+      </w:r>
+      <w:r>
+        <w:rPr>
+          <w:color w:val="auto"/>
+          <w:sz w:val="24"/>
+        </w:rPr>
+        <w:fldChar w:fldCharType="end"/>
+      </w:r>
       <w:proofErr w:type="gramStart"/>
-      <w:r>
-        <w:rPr>
-          <w:noProof/>
-          <w:color w:val="auto"/>
-          <w:sz w:val="24"/>
-        </w:rPr>
-        <w:t>12</w:t>
-      </w:r>
-      <w:r>
-        <w:rPr>
-          <w:color w:val="auto"/>
-          <w:sz w:val="24"/>
-        </w:rPr>
-        <w:fldChar w:fldCharType="end"/>
-      </w:r>
       <w:r>
         <w:rPr>
           <w:color w:val="auto"/>
@@ -4735,7 +4723,7 @@
           <w:noProof/>
         </w:rPr>
         <w:drawing>
-          <wp:inline distT="0" distB="0" distL="0" distR="0" wp14:anchorId="24B55B84" wp14:editId="5C849FA2">
+          <wp:inline distT="0" distB="0" distL="0" distR="0" wp14:anchorId="05CF075A" wp14:editId="7259B673">
             <wp:extent cx="5943600" cy="3117850"/>
             <wp:effectExtent l="0" t="0" r="0" b="6350"/>
             <wp:docPr id="12" name="Picture 12"/>
@@ -4786,7 +4774,7 @@
           <w:sz w:val="24"/>
         </w:rPr>
       </w:pPr>
-      <w:bookmarkStart w:id="13" w:name="_Toc446094662"/>
+      <w:bookmarkStart w:id="13" w:name="_Toc447795003"/>
       <w:r>
         <w:rPr>
           <w:color w:val="auto"/>
@@ -4815,22 +4803,22 @@
         </w:rPr>
         <w:fldChar w:fldCharType="separate"/>
       </w:r>
+      <w:r>
+        <w:rPr>
+          <w:noProof/>
+          <w:color w:val="auto"/>
+          <w:sz w:val="24"/>
+        </w:rPr>
+        <w:t>13</w:t>
+      </w:r>
+      <w:r>
+        <w:rPr>
+          <w:color w:val="auto"/>
+          <w:sz w:val="24"/>
+        </w:rPr>
+        <w:fldChar w:fldCharType="end"/>
+      </w:r>
       <w:proofErr w:type="gramStart"/>
-      <w:r>
-        <w:rPr>
-          <w:noProof/>
-          <w:color w:val="auto"/>
-          <w:sz w:val="24"/>
-        </w:rPr>
-        <w:t>13</w:t>
-      </w:r>
-      <w:r>
-        <w:rPr>
-          <w:color w:val="auto"/>
-          <w:sz w:val="24"/>
-        </w:rPr>
-        <w:fldChar w:fldCharType="end"/>
-      </w:r>
       <w:r>
         <w:rPr>
           <w:color w:val="auto"/>
@@ -4907,7 +4895,7 @@
           <w:noProof/>
         </w:rPr>
         <w:drawing>
-          <wp:inline distT="0" distB="0" distL="0" distR="0" wp14:anchorId="66ECEB08" wp14:editId="2A01824D">
+          <wp:inline distT="0" distB="0" distL="0" distR="0" wp14:anchorId="76B940CD" wp14:editId="3BF7EF62">
             <wp:extent cx="5943600" cy="3435350"/>
             <wp:effectExtent l="0" t="0" r="0" b="0"/>
             <wp:docPr id="13" name="Picture 13"/>
@@ -4958,7 +4946,7 @@
           <w:sz w:val="24"/>
         </w:rPr>
       </w:pPr>
-      <w:bookmarkStart w:id="14" w:name="_Toc446094663"/>
+      <w:bookmarkStart w:id="14" w:name="_Toc447795004"/>
       <w:r>
         <w:rPr>
           <w:color w:val="auto"/>
@@ -4987,22 +4975,22 @@
         </w:rPr>
         <w:fldChar w:fldCharType="separate"/>
       </w:r>
+      <w:r>
+        <w:rPr>
+          <w:noProof/>
+          <w:color w:val="auto"/>
+          <w:sz w:val="24"/>
+        </w:rPr>
+        <w:t>14</w:t>
+      </w:r>
+      <w:r>
+        <w:rPr>
+          <w:color w:val="auto"/>
+          <w:sz w:val="24"/>
+        </w:rPr>
+        <w:fldChar w:fldCharType="end"/>
+      </w:r>
       <w:proofErr w:type="gramStart"/>
-      <w:r>
-        <w:rPr>
-          <w:noProof/>
-          <w:color w:val="auto"/>
-          <w:sz w:val="24"/>
-        </w:rPr>
-        <w:t>14</w:t>
-      </w:r>
-      <w:r>
-        <w:rPr>
-          <w:color w:val="auto"/>
-          <w:sz w:val="24"/>
-        </w:rPr>
-        <w:fldChar w:fldCharType="end"/>
-      </w:r>
       <w:r>
         <w:rPr>
           <w:color w:val="auto"/>
@@ -5069,7 +5057,7 @@
           <w:noProof/>
         </w:rPr>
         <w:drawing>
-          <wp:inline distT="0" distB="0" distL="0" distR="0" wp14:anchorId="16F08922" wp14:editId="24C9A9EE">
+          <wp:inline distT="0" distB="0" distL="0" distR="0" wp14:anchorId="31A766A2" wp14:editId="7E191B21">
             <wp:extent cx="5943600" cy="2764155"/>
             <wp:effectExtent l="0" t="0" r="0" b="0"/>
             <wp:docPr id="14" name="Picture 14"/>
@@ -5120,7 +5108,7 @@
           <w:sz w:val="24"/>
         </w:rPr>
       </w:pPr>
-      <w:bookmarkStart w:id="15" w:name="_Toc446094664"/>
+      <w:bookmarkStart w:id="15" w:name="_Toc447795005"/>
       <w:r>
         <w:rPr>
           <w:color w:val="auto"/>
@@ -5149,22 +5137,22 @@
         </w:rPr>
         <w:fldChar w:fldCharType="separate"/>
       </w:r>
+      <w:r>
+        <w:rPr>
+          <w:noProof/>
+          <w:color w:val="auto"/>
+          <w:sz w:val="24"/>
+        </w:rPr>
+        <w:t>15</w:t>
+      </w:r>
+      <w:r>
+        <w:rPr>
+          <w:color w:val="auto"/>
+          <w:sz w:val="24"/>
+        </w:rPr>
+        <w:fldChar w:fldCharType="end"/>
+      </w:r>
       <w:proofErr w:type="gramStart"/>
-      <w:r>
-        <w:rPr>
-          <w:noProof/>
-          <w:color w:val="auto"/>
-          <w:sz w:val="24"/>
-        </w:rPr>
-        <w:t>15</w:t>
-      </w:r>
-      <w:r>
-        <w:rPr>
-          <w:color w:val="auto"/>
-          <w:sz w:val="24"/>
-        </w:rPr>
-        <w:fldChar w:fldCharType="end"/>
-      </w:r>
       <w:r>
         <w:rPr>
           <w:color w:val="auto"/>
@@ -5241,7 +5229,7 @@
           <w:noProof/>
         </w:rPr>
         <w:drawing>
-          <wp:inline distT="0" distB="0" distL="0" distR="0" wp14:anchorId="6788DB5C" wp14:editId="085458B4">
+          <wp:inline distT="0" distB="0" distL="0" distR="0" wp14:anchorId="2432CFBB" wp14:editId="4C57ED75">
             <wp:extent cx="5943600" cy="3070860"/>
             <wp:effectExtent l="0" t="0" r="0" b="0"/>
             <wp:docPr id="15" name="Picture 15"/>
@@ -5292,7 +5280,7 @@
           <w:sz w:val="24"/>
         </w:rPr>
       </w:pPr>
-      <w:bookmarkStart w:id="16" w:name="_Toc446094665"/>
+      <w:bookmarkStart w:id="16" w:name="_Toc447795006"/>
       <w:r>
         <w:rPr>
           <w:color w:val="auto"/>
@@ -5321,22 +5309,22 @@
         </w:rPr>
         <w:fldChar w:fldCharType="separate"/>
       </w:r>
+      <w:r>
+        <w:rPr>
+          <w:noProof/>
+          <w:color w:val="auto"/>
+          <w:sz w:val="24"/>
+        </w:rPr>
+        <w:t>16</w:t>
+      </w:r>
+      <w:r>
+        <w:rPr>
+          <w:color w:val="auto"/>
+          <w:sz w:val="24"/>
+        </w:rPr>
+        <w:fldChar w:fldCharType="end"/>
+      </w:r>
       <w:proofErr w:type="gramStart"/>
-      <w:r>
-        <w:rPr>
-          <w:noProof/>
-          <w:color w:val="auto"/>
-          <w:sz w:val="24"/>
-        </w:rPr>
-        <w:t>16</w:t>
-      </w:r>
-      <w:r>
-        <w:rPr>
-          <w:color w:val="auto"/>
-          <w:sz w:val="24"/>
-        </w:rPr>
-        <w:fldChar w:fldCharType="end"/>
-      </w:r>
       <w:r>
         <w:rPr>
           <w:color w:val="auto"/>
@@ -6653,7 +6641,7 @@
           <w:szCs w:val="24"/>
         </w:rPr>
       </w:pPr>
-      <w:bookmarkStart w:id="17" w:name="_Toc446093599"/>
+      <w:bookmarkStart w:id="17" w:name="_Toc447794965"/>
       <w:r>
         <w:rPr>
           <w:color w:val="auto"/>
@@ -6943,7 +6931,7 @@
           <w:rPr>
             <w:noProof/>
           </w:rPr>
-          <w:t>11</w:t>
+          <w:t>4</w:t>
         </w:r>
         <w:r>
           <w:rPr>
@@ -8456,7 +8444,7 @@
   <a:extraClrSchemeLst/>
   <a:extLst>
     <a:ext uri="{05A4C25C-085E-4340-85A3-A5531E510DB2}">
-      <thm15:themeFamily xmlns:thm15="http://schemas.microsoft.com/office/thememl/2012/main" xmlns="" name="Office Theme" id="{62F939B6-93AF-4DB8-9C6B-D6C7DFDC589F}" vid="{4A3C46E8-61CC-4603-A589-7422A47A8E4A}"/>
+      <thm15:themeFamily xmlns="" xmlns:thm15="http://schemas.microsoft.com/office/thememl/2012/main" name="Office Theme" id="{62F939B6-93AF-4DB8-9C6B-D6C7DFDC589F}" vid="{4A3C46E8-61CC-4603-A589-7422A47A8E4A}"/>
     </a:ext>
   </a:extLst>
 </a:theme>
@@ -8467,7 +8455,7 @@
 </file>
 
 <file path=customXml/itemProps1.xml><?xml version="1.0" encoding="utf-8"?>
-<ds:datastoreItem xmlns:ds="http://schemas.openxmlformats.org/officeDocument/2006/customXml" ds:itemID="{118C2E6E-7940-4B50-B3D0-C4FA1E206E6D}">
+<ds:datastoreItem xmlns:ds="http://schemas.openxmlformats.org/officeDocument/2006/customXml" ds:itemID="{2C39EA36-175A-462A-B867-5976B6C02E6E}">
   <ds:schemaRefs>
     <ds:schemaRef ds:uri="http://schemas.openxmlformats.org/officeDocument/2006/bibliography"/>
   </ds:schemaRefs>

</xml_diff>